<commit_message>
rajout de epoch, arrête quand la machine bloque, amélioration script
</commit_message>
<xml_diff>
--- a/Implantation/Description_procédure_implantation.docx
+++ b/Implantation/Description_procédure_implantation.docx
@@ -4,606 +4,837 @@
   <w:body>
     <w:p>
       <w:pPr>
+        <w:pStyle w:val="paragraph"/>
+        <w:spacing w:before="0" w:beforeAutospacing="0" w:after="0" w:afterAutospacing="0" w:line="360" w:lineRule="auto"/>
         <w:jc w:val="center"/>
-        <w:rPr>
-          <w:rFonts w:ascii="Times New Roman" w:hAnsi="Times New Roman" w:cs="Times New Roman"/>
-          <w:sz w:val="32"/>
-          <w:szCs w:val="32"/>
+        <w:textAlignment w:val="baseline"/>
+        <w:rPr>
+          <w:rFonts w:ascii="Segoe UI" w:hAnsi="Segoe UI" w:cs="Segoe UI"/>
+          <w:sz w:val="20"/>
+          <w:szCs w:val="20"/>
+          <w:lang w:val="fr-FR"/>
+        </w:rPr>
+      </w:pPr>
+      <w:r>
+        <w:rPr>
+          <w:rStyle w:val="normaltextrun"/>
+          <w:sz w:val="36"/>
+          <w:szCs w:val="36"/>
           <w:u w:val="single"/>
-        </w:rPr>
-      </w:pPr>
-      <w:r>
-        <w:rPr>
-          <w:rFonts w:ascii="Times New Roman" w:hAnsi="Times New Roman" w:cs="Times New Roman"/>
-          <w:sz w:val="32"/>
-          <w:szCs w:val="32"/>
-          <w:u w:val="single"/>
+          <w:lang w:val="fr-FR"/>
         </w:rPr>
         <w:t>Description de la procédure d’implantation</w:t>
       </w:r>
-    </w:p>
-    <w:p>
-      <w:pPr>
-        <w:rPr>
-          <w:rFonts w:ascii="Times New Roman" w:hAnsi="Times New Roman" w:cs="Times New Roman"/>
-          <w:sz w:val="24"/>
-          <w:szCs w:val="24"/>
-          <w:u w:val="single"/>
-        </w:rPr>
-      </w:pPr>
-    </w:p>
-    <w:p>
-      <w:pPr>
+      <w:r>
+        <w:rPr>
+          <w:rStyle w:val="eop"/>
+          <w:sz w:val="36"/>
+          <w:szCs w:val="36"/>
+          <w:lang w:val="fr-FR"/>
+        </w:rPr>
+        <w:t> </w:t>
+      </w:r>
+    </w:p>
+    <w:p>
+      <w:pPr>
+        <w:pStyle w:val="paragraph"/>
+        <w:spacing w:before="0" w:beforeAutospacing="0" w:after="0" w:afterAutospacing="0" w:line="360" w:lineRule="auto"/>
+        <w:jc w:val="center"/>
+        <w:textAlignment w:val="baseline"/>
+        <w:rPr>
+          <w:rFonts w:ascii="Segoe UI" w:hAnsi="Segoe UI" w:cs="Segoe UI"/>
+          <w:sz w:val="18"/>
+          <w:szCs w:val="18"/>
+          <w:lang w:val="fr-FR"/>
+        </w:rPr>
+      </w:pPr>
+      <w:r>
+        <w:rPr>
+          <w:rStyle w:val="normaltextrun"/>
+          <w:sz w:val="28"/>
+          <w:szCs w:val="28"/>
+          <w:lang w:val="fr-FR"/>
+        </w:rPr>
+        <w:t>Maxime Roy et </w:t>
+      </w:r>
+      <w:proofErr w:type="spellStart"/>
+      <w:r>
+        <w:rPr>
+          <w:rStyle w:val="spellingerror"/>
+          <w:sz w:val="28"/>
+          <w:szCs w:val="28"/>
+          <w:lang w:val="fr-FR"/>
+        </w:rPr>
+        <w:t>Louca</w:t>
+      </w:r>
+      <w:proofErr w:type="spellEnd"/>
+      <w:r>
+        <w:rPr>
+          <w:rStyle w:val="normaltextrun"/>
+          <w:sz w:val="28"/>
+          <w:szCs w:val="28"/>
+          <w:lang w:val="fr-FR"/>
+        </w:rPr>
+        <w:t> </w:t>
+      </w:r>
+      <w:r>
+        <w:rPr>
+          <w:rStyle w:val="spellingerror"/>
+          <w:sz w:val="28"/>
+          <w:szCs w:val="28"/>
+          <w:lang w:val="fr-FR"/>
+        </w:rPr>
+        <w:t>Létourneau</w:t>
+      </w:r>
+      <w:r>
+        <w:rPr>
+          <w:rStyle w:val="eop"/>
+          <w:sz w:val="28"/>
+          <w:szCs w:val="28"/>
+          <w:lang w:val="fr-FR"/>
+        </w:rPr>
+        <w:t> </w:t>
+      </w:r>
+    </w:p>
+    <w:p>
+      <w:pPr>
+        <w:pStyle w:val="paragraph"/>
+        <w:spacing w:before="0" w:beforeAutospacing="0" w:after="0" w:afterAutospacing="0" w:line="360" w:lineRule="auto"/>
+        <w:jc w:val="center"/>
+        <w:textAlignment w:val="baseline"/>
+        <w:rPr>
+          <w:rFonts w:ascii="Segoe UI" w:hAnsi="Segoe UI" w:cs="Segoe UI"/>
+          <w:sz w:val="18"/>
+          <w:szCs w:val="18"/>
+          <w:lang w:val="fr-FR"/>
+        </w:rPr>
+      </w:pPr>
+      <w:r>
+        <w:rPr>
+          <w:rStyle w:val="normaltextrun"/>
+          <w:b/>
+          <w:bCs/>
+          <w:sz w:val="28"/>
+          <w:szCs w:val="28"/>
+          <w:lang w:val="fr-FR"/>
+        </w:rPr>
+        <w:t>Surveillance en temps réel d’un procédé industriel</w:t>
+      </w:r>
+      <w:r>
+        <w:rPr>
+          <w:rStyle w:val="eop"/>
+          <w:sz w:val="28"/>
+          <w:szCs w:val="28"/>
+          <w:lang w:val="fr-FR"/>
+        </w:rPr>
+        <w:t> </w:t>
+      </w:r>
+    </w:p>
+    <w:p>
+      <w:pPr>
+        <w:pStyle w:val="paragraph"/>
+        <w:spacing w:before="0" w:beforeAutospacing="0" w:after="0" w:afterAutospacing="0" w:line="276" w:lineRule="auto"/>
+        <w:textAlignment w:val="baseline"/>
+        <w:rPr>
+          <w:rFonts w:ascii="Segoe UI" w:hAnsi="Segoe UI" w:cs="Segoe UI"/>
+          <w:sz w:val="18"/>
+          <w:szCs w:val="18"/>
+          <w:lang w:val="fr-FR"/>
+        </w:rPr>
+      </w:pPr>
+      <w:r>
+        <w:rPr>
+          <w:rStyle w:val="eop"/>
+          <w:lang w:val="fr-FR"/>
+        </w:rPr>
+        <w:t> </w:t>
+      </w:r>
+    </w:p>
+    <w:p>
+      <w:pPr>
+        <w:pStyle w:val="paragraph"/>
+        <w:spacing w:before="0" w:beforeAutospacing="0" w:after="0" w:afterAutospacing="0" w:line="276" w:lineRule="auto"/>
         <w:jc w:val="both"/>
-        <w:rPr>
-          <w:rFonts w:ascii="Times New Roman" w:hAnsi="Times New Roman" w:cs="Times New Roman"/>
-          <w:sz w:val="24"/>
-          <w:szCs w:val="24"/>
-        </w:rPr>
-      </w:pPr>
-      <w:r>
-        <w:rPr>
-          <w:rFonts w:ascii="Times New Roman" w:hAnsi="Times New Roman" w:cs="Times New Roman"/>
-          <w:sz w:val="24"/>
-          <w:szCs w:val="24"/>
-        </w:rPr>
-        <w:t>Pour notre serveur, nous allons utiliser une machine virtuelle Windows 10 que nous allons créer avec Oracle VM VirtualBox.</w:t>
-      </w:r>
-      <w:r>
-        <w:rPr>
-          <w:rFonts w:ascii="Times New Roman" w:hAnsi="Times New Roman" w:cs="Times New Roman"/>
-          <w:sz w:val="24"/>
-          <w:szCs w:val="24"/>
-        </w:rPr>
-        <w:t xml:space="preserve"> Sur notre machine virtuelle, </w:t>
-      </w:r>
-      <w:r>
-        <w:rPr>
-          <w:rFonts w:ascii="Times New Roman" w:hAnsi="Times New Roman" w:cs="Times New Roman"/>
-          <w:sz w:val="24"/>
-          <w:szCs w:val="24"/>
-        </w:rPr>
-        <w:t xml:space="preserve">il va y avoir notre base de données, ensuite </w:t>
-      </w:r>
-      <w:r>
-        <w:rPr>
-          <w:rFonts w:ascii="Times New Roman" w:hAnsi="Times New Roman" w:cs="Times New Roman"/>
-          <w:sz w:val="24"/>
-          <w:szCs w:val="24"/>
-        </w:rPr>
-        <w:t>on va</w:t>
-      </w:r>
-      <w:r>
-        <w:rPr>
-          <w:rFonts w:ascii="Times New Roman" w:hAnsi="Times New Roman" w:cs="Times New Roman"/>
-          <w:sz w:val="24"/>
-          <w:szCs w:val="24"/>
-        </w:rPr>
-        <w:t xml:space="preserve"> y héberger notre site web, puis il va y avoir un script en Python qui</w:t>
-      </w:r>
-      <w:r>
-        <w:rPr>
-          <w:rFonts w:ascii="Times New Roman" w:hAnsi="Times New Roman" w:cs="Times New Roman"/>
-          <w:sz w:val="24"/>
-          <w:szCs w:val="24"/>
-        </w:rPr>
-        <w:t xml:space="preserve"> </w:t>
-      </w:r>
-      <w:r>
-        <w:rPr>
-          <w:rFonts w:ascii="Times New Roman" w:hAnsi="Times New Roman" w:cs="Times New Roman"/>
-          <w:sz w:val="24"/>
-          <w:szCs w:val="24"/>
-        </w:rPr>
-        <w:t>recueille</w:t>
-      </w:r>
-      <w:r>
-        <w:rPr>
-          <w:rFonts w:ascii="Times New Roman" w:hAnsi="Times New Roman" w:cs="Times New Roman"/>
-          <w:sz w:val="24"/>
-          <w:szCs w:val="24"/>
-        </w:rPr>
-        <w:t xml:space="preserve"> les données d’un autre script qui sera sur un poste de travail. </w:t>
-      </w:r>
-      <w:r>
-        <w:rPr>
-          <w:rFonts w:ascii="Times New Roman" w:hAnsi="Times New Roman" w:cs="Times New Roman"/>
-          <w:sz w:val="24"/>
-          <w:szCs w:val="24"/>
-        </w:rPr>
-        <w:t xml:space="preserve">Le </w:t>
-      </w:r>
-      <w:r>
-        <w:rPr>
-          <w:rFonts w:ascii="Times New Roman" w:hAnsi="Times New Roman" w:cs="Times New Roman"/>
-          <w:sz w:val="24"/>
-          <w:szCs w:val="24"/>
-        </w:rPr>
-        <w:t>script</w:t>
-      </w:r>
-      <w:r>
-        <w:rPr>
-          <w:rFonts w:ascii="Times New Roman" w:hAnsi="Times New Roman" w:cs="Times New Roman"/>
-          <w:sz w:val="24"/>
-          <w:szCs w:val="24"/>
-        </w:rPr>
-        <w:t>,</w:t>
-      </w:r>
-      <w:r>
-        <w:rPr>
-          <w:rFonts w:ascii="Times New Roman" w:hAnsi="Times New Roman" w:cs="Times New Roman"/>
-          <w:sz w:val="24"/>
-          <w:szCs w:val="24"/>
-        </w:rPr>
-        <w:t xml:space="preserve"> </w:t>
-      </w:r>
-      <w:r>
-        <w:rPr>
-          <w:rFonts w:ascii="Times New Roman" w:hAnsi="Times New Roman" w:cs="Times New Roman"/>
-          <w:sz w:val="24"/>
-          <w:szCs w:val="24"/>
-        </w:rPr>
-        <w:t xml:space="preserve">sur un poste de travail, </w:t>
-      </w:r>
-      <w:r>
-        <w:rPr>
-          <w:rFonts w:ascii="Times New Roman" w:hAnsi="Times New Roman" w:cs="Times New Roman"/>
-          <w:sz w:val="24"/>
-          <w:szCs w:val="24"/>
-        </w:rPr>
-        <w:t>est une simulation de l’automate Siemens S7-1200.</w:t>
-      </w:r>
-      <w:r>
-        <w:rPr>
-          <w:rFonts w:ascii="Times New Roman" w:hAnsi="Times New Roman" w:cs="Times New Roman"/>
-          <w:sz w:val="24"/>
-          <w:szCs w:val="24"/>
-        </w:rPr>
-        <w:t xml:space="preserve"> Puis, à l’aide d’un appareil (téléphone intelligent, tablette, ordinateur) on va pouvoir accéder au site web qui montre en direct la production de la machine, dans ce cas se sera le script.</w:t>
-      </w:r>
-    </w:p>
-    <w:p>
-      <w:pPr>
+        <w:textAlignment w:val="baseline"/>
+        <w:rPr>
+          <w:rStyle w:val="eop"/>
+          <w:lang w:val="fr-FR"/>
+        </w:rPr>
+      </w:pPr>
+      <w:r>
+        <w:rPr>
+          <w:rStyle w:val="normaltextrun"/>
+          <w:lang w:val="fr-FR"/>
+        </w:rPr>
+        <w:t>Pour notre serveur, nous allons utiliser une machine virtuelle Windows 10 que nous allons créer avec Oracle VM VirtualBox. Sur notre machine virtuelle, il va y avoir notre base de données, ensuite on va y héberger notre site web, puis il va y avoir un script en Python qui recueille les données d’un autre script qui sera sur un poste de travail. Le script, sur un poste de travail, est une simulation de l’automate Siemens S7-1200. Puis, à l’aide d’un appareil (téléphone intelligent, tablette, ordinateur) on va pouvoir accéder au site web qui montre en direct la production de la machine, dans ce cas se sera le script.</w:t>
+      </w:r>
+      <w:r>
+        <w:rPr>
+          <w:rStyle w:val="eop"/>
+          <w:lang w:val="fr-FR"/>
+        </w:rPr>
+        <w:t> </w:t>
+      </w:r>
+    </w:p>
+    <w:p>
+      <w:pPr>
+        <w:pStyle w:val="paragraph"/>
+        <w:spacing w:before="0" w:beforeAutospacing="0" w:after="0" w:afterAutospacing="0" w:line="276" w:lineRule="auto"/>
         <w:jc w:val="both"/>
-        <w:rPr>
-          <w:rFonts w:ascii="Times New Roman" w:hAnsi="Times New Roman" w:cs="Times New Roman"/>
-          <w:sz w:val="24"/>
-          <w:szCs w:val="24"/>
-        </w:rPr>
-      </w:pPr>
-      <w:r>
-        <w:rPr>
-          <w:rFonts w:ascii="Times New Roman" w:hAnsi="Times New Roman" w:cs="Times New Roman"/>
-          <w:sz w:val="24"/>
-          <w:szCs w:val="24"/>
+        <w:textAlignment w:val="baseline"/>
+        <w:rPr>
+          <w:rFonts w:ascii="Segoe UI" w:hAnsi="Segoe UI" w:cs="Segoe UI"/>
+          <w:sz w:val="18"/>
+          <w:szCs w:val="18"/>
+          <w:lang w:val="fr-FR"/>
+        </w:rPr>
+      </w:pPr>
+    </w:p>
+    <w:p>
+      <w:pPr>
+        <w:pStyle w:val="paragraph"/>
+        <w:spacing w:before="0" w:beforeAutospacing="0" w:after="0" w:afterAutospacing="0" w:line="276" w:lineRule="auto"/>
+        <w:jc w:val="both"/>
+        <w:textAlignment w:val="baseline"/>
+        <w:rPr>
+          <w:rFonts w:ascii="Segoe UI" w:hAnsi="Segoe UI" w:cs="Segoe UI"/>
+          <w:sz w:val="18"/>
+          <w:szCs w:val="18"/>
+          <w:lang w:val="fr-FR"/>
+        </w:rPr>
+      </w:pPr>
+      <w:r>
+        <w:rPr>
+          <w:rStyle w:val="normaltextrun"/>
+          <w:lang w:val="fr-FR"/>
         </w:rPr>
         <w:t>Pour le bon fonctionnement de notre script, on va devoir installer :</w:t>
       </w:r>
-    </w:p>
-    <w:p>
-      <w:pPr>
+      <w:r>
+        <w:rPr>
+          <w:rStyle w:val="eop"/>
+          <w:lang w:val="fr-FR"/>
+        </w:rPr>
+        <w:t> </w:t>
+      </w:r>
+    </w:p>
+    <w:p>
+      <w:pPr>
+        <w:pStyle w:val="paragraph"/>
+        <w:spacing w:before="0" w:beforeAutospacing="0" w:after="0" w:afterAutospacing="0" w:line="276" w:lineRule="auto"/>
         <w:ind w:firstLine="360"/>
         <w:jc w:val="both"/>
-        <w:rPr>
-          <w:rFonts w:ascii="Times New Roman" w:hAnsi="Times New Roman" w:cs="Times New Roman"/>
-          <w:sz w:val="24"/>
-          <w:szCs w:val="24"/>
-        </w:rPr>
-      </w:pPr>
-      <w:r>
-        <w:rPr>
-          <w:rFonts w:ascii="Times New Roman" w:hAnsi="Times New Roman" w:cs="Times New Roman"/>
-          <w:sz w:val="24"/>
-          <w:szCs w:val="24"/>
+        <w:textAlignment w:val="baseline"/>
+        <w:rPr>
+          <w:rFonts w:ascii="Segoe UI" w:hAnsi="Segoe UI" w:cs="Segoe UI"/>
+          <w:sz w:val="18"/>
+          <w:szCs w:val="18"/>
+          <w:lang w:val="fr-FR"/>
+        </w:rPr>
+      </w:pPr>
+      <w:r>
+        <w:rPr>
+          <w:rStyle w:val="normaltextrun"/>
+          <w:lang w:val="fr-FR"/>
         </w:rPr>
         <w:t>Sur la machine virtuelle :</w:t>
       </w:r>
-    </w:p>
-    <w:p>
-      <w:pPr>
-        <w:pStyle w:val="Paragraphedeliste"/>
+      <w:r>
+        <w:rPr>
+          <w:rStyle w:val="eop"/>
+          <w:lang w:val="fr-FR"/>
+        </w:rPr>
+        <w:t> </w:t>
+      </w:r>
+    </w:p>
+    <w:p>
+      <w:pPr>
+        <w:pStyle w:val="paragraph"/>
         <w:numPr>
           <w:ilvl w:val="0"/>
-          <w:numId w:val="1"/>
+          <w:numId w:val="5"/>
         </w:numPr>
-        <w:jc w:val="both"/>
-        <w:rPr>
-          <w:rFonts w:ascii="Times New Roman" w:hAnsi="Times New Roman" w:cs="Times New Roman"/>
-          <w:sz w:val="24"/>
-          <w:szCs w:val="24"/>
-        </w:rPr>
-      </w:pPr>
-      <w:r>
-        <w:rPr>
-          <w:rFonts w:ascii="Times New Roman" w:hAnsi="Times New Roman" w:cs="Times New Roman"/>
-          <w:sz w:val="24"/>
-          <w:szCs w:val="24"/>
+        <w:spacing w:before="0" w:beforeAutospacing="0" w:after="0" w:afterAutospacing="0" w:line="276" w:lineRule="auto"/>
+        <w:ind w:left="360" w:firstLine="0"/>
+        <w:textAlignment w:val="baseline"/>
+        <w:rPr>
+          <w:lang w:val="fr-FR"/>
+        </w:rPr>
+      </w:pPr>
+      <w:r>
+        <w:rPr>
+          <w:rStyle w:val="normaltextrun"/>
+          <w:lang w:val="fr-FR"/>
         </w:rPr>
         <w:t>Python 3</w:t>
       </w:r>
-    </w:p>
-    <w:p>
-      <w:pPr>
-        <w:pStyle w:val="Paragraphedeliste"/>
+      <w:r>
+        <w:rPr>
+          <w:rStyle w:val="eop"/>
+          <w:lang w:val="fr-FR"/>
+        </w:rPr>
+        <w:t> </w:t>
+      </w:r>
+    </w:p>
+    <w:p>
+      <w:pPr>
+        <w:pStyle w:val="paragraph"/>
         <w:numPr>
           <w:ilvl w:val="0"/>
-          <w:numId w:val="1"/>
+          <w:numId w:val="5"/>
         </w:numPr>
-        <w:jc w:val="both"/>
-        <w:rPr>
-          <w:rFonts w:ascii="Times New Roman" w:hAnsi="Times New Roman" w:cs="Times New Roman"/>
-          <w:sz w:val="24"/>
-          <w:szCs w:val="24"/>
+        <w:spacing w:before="0" w:beforeAutospacing="0" w:after="0" w:afterAutospacing="0" w:line="276" w:lineRule="auto"/>
+        <w:ind w:left="360" w:firstLine="0"/>
+        <w:textAlignment w:val="baseline"/>
+        <w:rPr>
+          <w:lang w:val="fr-FR"/>
         </w:rPr>
       </w:pPr>
       <w:proofErr w:type="spellStart"/>
       <w:r>
         <w:rPr>
-          <w:rFonts w:ascii="Times New Roman" w:hAnsi="Times New Roman" w:cs="Times New Roman"/>
-          <w:sz w:val="24"/>
-          <w:szCs w:val="24"/>
+          <w:rStyle w:val="spellingerror"/>
+          <w:lang w:val="fr-FR"/>
         </w:rPr>
         <w:t>Pip</w:t>
       </w:r>
       <w:proofErr w:type="spellEnd"/>
-    </w:p>
-    <w:p>
-      <w:pPr>
-        <w:pStyle w:val="Paragraphedeliste"/>
+      <w:r>
+        <w:rPr>
+          <w:rStyle w:val="eop"/>
+          <w:lang w:val="fr-FR"/>
+        </w:rPr>
+        <w:t> </w:t>
+      </w:r>
+    </w:p>
+    <w:p>
+      <w:pPr>
+        <w:pStyle w:val="paragraph"/>
         <w:numPr>
           <w:ilvl w:val="0"/>
-          <w:numId w:val="1"/>
+          <w:numId w:val="5"/>
         </w:numPr>
-        <w:jc w:val="both"/>
-        <w:rPr>
-          <w:rFonts w:ascii="Times New Roman" w:hAnsi="Times New Roman" w:cs="Times New Roman"/>
-          <w:sz w:val="24"/>
-          <w:szCs w:val="24"/>
+        <w:spacing w:before="0" w:beforeAutospacing="0" w:after="0" w:afterAutospacing="0" w:line="276" w:lineRule="auto"/>
+        <w:ind w:left="360" w:firstLine="0"/>
+        <w:textAlignment w:val="baseline"/>
+        <w:rPr>
+          <w:lang w:val="fr-FR"/>
         </w:rPr>
       </w:pPr>
       <w:proofErr w:type="spellStart"/>
       <w:r>
         <w:rPr>
-          <w:rFonts w:ascii="Times New Roman" w:hAnsi="Times New Roman" w:cs="Times New Roman"/>
-          <w:sz w:val="24"/>
-          <w:szCs w:val="24"/>
+          <w:rStyle w:val="spellingerror"/>
+          <w:lang w:val="fr-FR"/>
         </w:rPr>
         <w:t>Paho.mqtt</w:t>
       </w:r>
       <w:proofErr w:type="spellEnd"/>
-    </w:p>
-    <w:p>
-      <w:pPr>
-        <w:pStyle w:val="Paragraphedeliste"/>
+      <w:r>
+        <w:rPr>
+          <w:rStyle w:val="eop"/>
+          <w:lang w:val="fr-FR"/>
+        </w:rPr>
+        <w:t> </w:t>
+      </w:r>
+    </w:p>
+    <w:p>
+      <w:pPr>
+        <w:pStyle w:val="paragraph"/>
         <w:numPr>
           <w:ilvl w:val="0"/>
-          <w:numId w:val="1"/>
+          <w:numId w:val="5"/>
         </w:numPr>
-        <w:jc w:val="both"/>
-        <w:rPr>
-          <w:rFonts w:ascii="Times New Roman" w:hAnsi="Times New Roman" w:cs="Times New Roman"/>
-          <w:sz w:val="24"/>
-          <w:szCs w:val="24"/>
+        <w:spacing w:before="0" w:beforeAutospacing="0" w:after="0" w:afterAutospacing="0" w:line="276" w:lineRule="auto"/>
+        <w:ind w:left="360" w:firstLine="0"/>
+        <w:textAlignment w:val="baseline"/>
+        <w:rPr>
+          <w:lang w:val="fr-FR"/>
         </w:rPr>
       </w:pPr>
       <w:proofErr w:type="spellStart"/>
       <w:r>
         <w:rPr>
-          <w:rFonts w:ascii="Times New Roman" w:hAnsi="Times New Roman" w:cs="Times New Roman"/>
-          <w:sz w:val="24"/>
-          <w:szCs w:val="24"/>
+          <w:rStyle w:val="spellingerror"/>
+          <w:lang w:val="fr-FR"/>
         </w:rPr>
         <w:t>mySql.connector</w:t>
       </w:r>
       <w:proofErr w:type="spellEnd"/>
-    </w:p>
-    <w:p>
-      <w:pPr>
+      <w:r>
+        <w:rPr>
+          <w:rStyle w:val="eop"/>
+          <w:lang w:val="fr-FR"/>
+        </w:rPr>
+        <w:t> </w:t>
+      </w:r>
+    </w:p>
+    <w:p>
+      <w:pPr>
+        <w:pStyle w:val="paragraph"/>
+        <w:spacing w:before="0" w:beforeAutospacing="0" w:after="0" w:afterAutospacing="0" w:line="276" w:lineRule="auto"/>
         <w:ind w:firstLine="360"/>
         <w:jc w:val="both"/>
-        <w:rPr>
-          <w:rFonts w:ascii="Times New Roman" w:hAnsi="Times New Roman" w:cs="Times New Roman"/>
-          <w:sz w:val="24"/>
-          <w:szCs w:val="24"/>
-        </w:rPr>
-      </w:pPr>
-      <w:r>
-        <w:rPr>
-          <w:rFonts w:ascii="Times New Roman" w:hAnsi="Times New Roman" w:cs="Times New Roman"/>
-          <w:sz w:val="24"/>
-          <w:szCs w:val="24"/>
+        <w:textAlignment w:val="baseline"/>
+        <w:rPr>
+          <w:rFonts w:ascii="Segoe UI" w:hAnsi="Segoe UI" w:cs="Segoe UI"/>
+          <w:sz w:val="18"/>
+          <w:szCs w:val="18"/>
+          <w:lang w:val="fr-FR"/>
+        </w:rPr>
+      </w:pPr>
+      <w:r>
+        <w:rPr>
+          <w:rStyle w:val="normaltextrun"/>
+          <w:lang w:val="fr-FR"/>
         </w:rPr>
         <w:t>Sur le poste de travail (simulation) :</w:t>
       </w:r>
-    </w:p>
-    <w:p>
-      <w:pPr>
-        <w:pStyle w:val="Paragraphedeliste"/>
+      <w:r>
+        <w:rPr>
+          <w:rStyle w:val="eop"/>
+          <w:lang w:val="fr-FR"/>
+        </w:rPr>
+        <w:t> </w:t>
+      </w:r>
+    </w:p>
+    <w:p>
+      <w:pPr>
+        <w:pStyle w:val="paragraph"/>
         <w:numPr>
           <w:ilvl w:val="0"/>
-          <w:numId w:val="2"/>
+          <w:numId w:val="6"/>
         </w:numPr>
-        <w:jc w:val="both"/>
-        <w:rPr>
-          <w:rFonts w:ascii="Times New Roman" w:hAnsi="Times New Roman" w:cs="Times New Roman"/>
-          <w:sz w:val="24"/>
-          <w:szCs w:val="24"/>
-        </w:rPr>
-      </w:pPr>
-      <w:r>
-        <w:rPr>
-          <w:rFonts w:ascii="Times New Roman" w:hAnsi="Times New Roman" w:cs="Times New Roman"/>
-          <w:sz w:val="24"/>
-          <w:szCs w:val="24"/>
+        <w:spacing w:before="0" w:beforeAutospacing="0" w:after="0" w:afterAutospacing="0" w:line="276" w:lineRule="auto"/>
+        <w:ind w:left="360" w:firstLine="0"/>
+        <w:textAlignment w:val="baseline"/>
+        <w:rPr>
+          <w:lang w:val="fr-FR"/>
+        </w:rPr>
+      </w:pPr>
+      <w:r>
+        <w:rPr>
+          <w:rStyle w:val="normaltextrun"/>
+          <w:lang w:val="fr-FR"/>
         </w:rPr>
         <w:t>Python 3</w:t>
       </w:r>
-    </w:p>
-    <w:p>
-      <w:pPr>
-        <w:pStyle w:val="Paragraphedeliste"/>
+      <w:r>
+        <w:rPr>
+          <w:rStyle w:val="eop"/>
+          <w:lang w:val="fr-FR"/>
+        </w:rPr>
+        <w:t> </w:t>
+      </w:r>
+    </w:p>
+    <w:p>
+      <w:pPr>
+        <w:pStyle w:val="paragraph"/>
         <w:numPr>
           <w:ilvl w:val="0"/>
-          <w:numId w:val="2"/>
+          <w:numId w:val="6"/>
         </w:numPr>
-        <w:jc w:val="both"/>
-        <w:rPr>
-          <w:rFonts w:ascii="Times New Roman" w:hAnsi="Times New Roman" w:cs="Times New Roman"/>
-          <w:sz w:val="24"/>
-          <w:szCs w:val="24"/>
+        <w:spacing w:before="0" w:beforeAutospacing="0" w:after="0" w:afterAutospacing="0" w:line="276" w:lineRule="auto"/>
+        <w:ind w:left="360" w:firstLine="0"/>
+        <w:textAlignment w:val="baseline"/>
+        <w:rPr>
+          <w:lang w:val="fr-FR"/>
         </w:rPr>
       </w:pPr>
       <w:proofErr w:type="spellStart"/>
       <w:r>
         <w:rPr>
-          <w:rFonts w:ascii="Times New Roman" w:hAnsi="Times New Roman" w:cs="Times New Roman"/>
-          <w:sz w:val="24"/>
-          <w:szCs w:val="24"/>
+          <w:rStyle w:val="spellingerror"/>
+          <w:lang w:val="fr-FR"/>
         </w:rPr>
         <w:t>Pip</w:t>
       </w:r>
       <w:proofErr w:type="spellEnd"/>
-    </w:p>
-    <w:p>
-      <w:pPr>
-        <w:pStyle w:val="Paragraphedeliste"/>
+      <w:r>
+        <w:rPr>
+          <w:rStyle w:val="eop"/>
+          <w:lang w:val="fr-FR"/>
+        </w:rPr>
+        <w:t> </w:t>
+      </w:r>
+    </w:p>
+    <w:p>
+      <w:pPr>
+        <w:pStyle w:val="paragraph"/>
         <w:numPr>
           <w:ilvl w:val="0"/>
-          <w:numId w:val="2"/>
+          <w:numId w:val="6"/>
         </w:numPr>
+        <w:spacing w:before="0" w:beforeAutospacing="0" w:after="0" w:afterAutospacing="0" w:line="276" w:lineRule="auto"/>
+        <w:ind w:left="360" w:firstLine="0"/>
+        <w:textAlignment w:val="baseline"/>
+        <w:rPr>
+          <w:rStyle w:val="eop"/>
+          <w:lang w:val="fr-FR"/>
+        </w:rPr>
+      </w:pPr>
+      <w:proofErr w:type="spellStart"/>
+      <w:r>
+        <w:rPr>
+          <w:rStyle w:val="spellingerror"/>
+          <w:lang w:val="fr-FR"/>
+        </w:rPr>
+        <w:t>Paho.mqtt</w:t>
+      </w:r>
+      <w:proofErr w:type="spellEnd"/>
+      <w:r>
+        <w:rPr>
+          <w:rStyle w:val="eop"/>
+          <w:lang w:val="fr-FR"/>
+        </w:rPr>
+        <w:t> </w:t>
+      </w:r>
+    </w:p>
+    <w:p>
+      <w:pPr>
+        <w:pStyle w:val="paragraph"/>
+        <w:spacing w:before="0" w:beforeAutospacing="0" w:after="0" w:afterAutospacing="0" w:line="276" w:lineRule="auto"/>
+        <w:ind w:left="360"/>
+        <w:textAlignment w:val="baseline"/>
+        <w:rPr>
+          <w:lang w:val="fr-FR"/>
+        </w:rPr>
+      </w:pPr>
+    </w:p>
+    <w:p>
+      <w:pPr>
+        <w:pStyle w:val="paragraph"/>
+        <w:spacing w:before="0" w:beforeAutospacing="0" w:after="0" w:afterAutospacing="0" w:line="276" w:lineRule="auto"/>
         <w:jc w:val="both"/>
-        <w:rPr>
-          <w:rFonts w:ascii="Times New Roman" w:hAnsi="Times New Roman" w:cs="Times New Roman"/>
-          <w:sz w:val="24"/>
-          <w:szCs w:val="24"/>
-        </w:rPr>
-      </w:pPr>
-      <w:proofErr w:type="spellStart"/>
-      <w:r>
-        <w:rPr>
-          <w:rFonts w:ascii="Times New Roman" w:hAnsi="Times New Roman" w:cs="Times New Roman"/>
-          <w:sz w:val="24"/>
-          <w:szCs w:val="24"/>
-        </w:rPr>
-        <w:t>Paho.mqtt</w:t>
-      </w:r>
-      <w:proofErr w:type="spellEnd"/>
-    </w:p>
-    <w:p>
-      <w:pPr>
+        <w:textAlignment w:val="baseline"/>
+        <w:rPr>
+          <w:rFonts w:ascii="Segoe UI" w:hAnsi="Segoe UI" w:cs="Segoe UI"/>
+          <w:sz w:val="18"/>
+          <w:szCs w:val="18"/>
+          <w:lang w:val="fr-FR"/>
+        </w:rPr>
+      </w:pPr>
+      <w:r>
+        <w:rPr>
+          <w:rStyle w:val="normaltextrun"/>
+          <w:lang w:val="fr-FR"/>
+        </w:rPr>
+        <w:t>Pour notre base de données, on va devoir installer :</w:t>
+      </w:r>
+      <w:r>
+        <w:rPr>
+          <w:rStyle w:val="eop"/>
+          <w:lang w:val="fr-FR"/>
+        </w:rPr>
+        <w:t> </w:t>
+      </w:r>
+    </w:p>
+    <w:p>
+      <w:pPr>
+        <w:pStyle w:val="paragraph"/>
+        <w:spacing w:before="0" w:beforeAutospacing="0" w:after="0" w:afterAutospacing="0" w:line="276" w:lineRule="auto"/>
         <w:jc w:val="both"/>
-        <w:rPr>
-          <w:rFonts w:ascii="Times New Roman" w:hAnsi="Times New Roman" w:cs="Times New Roman"/>
-          <w:sz w:val="24"/>
-          <w:szCs w:val="24"/>
-        </w:rPr>
-      </w:pPr>
-      <w:r>
-        <w:rPr>
-          <w:rFonts w:ascii="Times New Roman" w:hAnsi="Times New Roman" w:cs="Times New Roman"/>
-          <w:sz w:val="24"/>
-          <w:szCs w:val="24"/>
-        </w:rPr>
-        <w:t>Pour notre base de données</w:t>
-      </w:r>
-      <w:r>
-        <w:rPr>
-          <w:rFonts w:ascii="Times New Roman" w:hAnsi="Times New Roman" w:cs="Times New Roman"/>
-          <w:sz w:val="24"/>
-          <w:szCs w:val="24"/>
-        </w:rPr>
-        <w:t>, on va devoir installer</w:t>
-      </w:r>
-      <w:r>
-        <w:rPr>
-          <w:rFonts w:ascii="Times New Roman" w:hAnsi="Times New Roman" w:cs="Times New Roman"/>
-          <w:sz w:val="24"/>
-          <w:szCs w:val="24"/>
-        </w:rPr>
-        <w:t> :</w:t>
-      </w:r>
-    </w:p>
-    <w:p>
-      <w:pPr>
-        <w:jc w:val="both"/>
-        <w:rPr>
-          <w:rFonts w:ascii="Times New Roman" w:hAnsi="Times New Roman" w:cs="Times New Roman"/>
-          <w:sz w:val="24"/>
-          <w:szCs w:val="24"/>
-        </w:rPr>
-      </w:pPr>
-      <w:r>
-        <w:rPr>
-          <w:rFonts w:ascii="Times New Roman" w:hAnsi="Times New Roman" w:cs="Times New Roman"/>
-          <w:sz w:val="24"/>
-          <w:szCs w:val="24"/>
-        </w:rPr>
-        <w:tab/>
-        <w:t>Sur la machine virtuelle :</w:t>
-      </w:r>
-    </w:p>
-    <w:p>
-      <w:pPr>
-        <w:pStyle w:val="Paragraphedeliste"/>
+        <w:textAlignment w:val="baseline"/>
+        <w:rPr>
+          <w:rFonts w:ascii="Segoe UI" w:hAnsi="Segoe UI" w:cs="Segoe UI"/>
+          <w:sz w:val="18"/>
+          <w:szCs w:val="18"/>
+          <w:lang w:val="fr-FR"/>
+        </w:rPr>
+      </w:pPr>
+      <w:r>
+        <w:rPr>
+          <w:rStyle w:val="normaltextrun"/>
+          <w:lang w:val="fr-FR"/>
+        </w:rPr>
+        <w:t>      Sur la machine virtuelle :</w:t>
+      </w:r>
+      <w:r>
+        <w:rPr>
+          <w:rStyle w:val="eop"/>
+          <w:lang w:val="fr-FR"/>
+        </w:rPr>
+        <w:t> </w:t>
+      </w:r>
+    </w:p>
+    <w:p>
+      <w:pPr>
+        <w:pStyle w:val="paragraph"/>
         <w:numPr>
           <w:ilvl w:val="0"/>
-          <w:numId w:val="4"/>
+          <w:numId w:val="7"/>
         </w:numPr>
+        <w:spacing w:before="0" w:beforeAutospacing="0" w:after="0" w:afterAutospacing="0" w:line="276" w:lineRule="auto"/>
+        <w:ind w:left="360" w:firstLine="0"/>
+        <w:textAlignment w:val="baseline"/>
+        <w:rPr>
+          <w:rStyle w:val="eop"/>
+          <w:lang w:val="fr-FR"/>
+        </w:rPr>
+      </w:pPr>
+      <w:proofErr w:type="spellStart"/>
+      <w:r>
+        <w:rPr>
+          <w:rStyle w:val="spellingerror"/>
+          <w:lang w:val="fr-FR"/>
+        </w:rPr>
+        <w:t>MySql</w:t>
+      </w:r>
+      <w:proofErr w:type="spellEnd"/>
+      <w:r>
+        <w:rPr>
+          <w:rStyle w:val="eop"/>
+          <w:lang w:val="fr-FR"/>
+        </w:rPr>
+        <w:t> </w:t>
+      </w:r>
+    </w:p>
+    <w:p>
+      <w:pPr>
+        <w:pStyle w:val="paragraph"/>
+        <w:spacing w:before="0" w:beforeAutospacing="0" w:after="0" w:afterAutospacing="0" w:line="276" w:lineRule="auto"/>
+        <w:ind w:left="360"/>
+        <w:textAlignment w:val="baseline"/>
+        <w:rPr>
+          <w:lang w:val="fr-FR"/>
+        </w:rPr>
+      </w:pPr>
+    </w:p>
+    <w:p>
+      <w:pPr>
+        <w:pStyle w:val="paragraph"/>
+        <w:spacing w:before="0" w:beforeAutospacing="0" w:after="0" w:afterAutospacing="0" w:line="276" w:lineRule="auto"/>
         <w:jc w:val="both"/>
-        <w:rPr>
-          <w:rFonts w:ascii="Times New Roman" w:hAnsi="Times New Roman" w:cs="Times New Roman"/>
-          <w:sz w:val="24"/>
-          <w:szCs w:val="24"/>
-        </w:rPr>
-      </w:pPr>
-      <w:proofErr w:type="spellStart"/>
-      <w:r>
-        <w:rPr>
-          <w:rFonts w:ascii="Times New Roman" w:hAnsi="Times New Roman" w:cs="Times New Roman"/>
-          <w:sz w:val="24"/>
-          <w:szCs w:val="24"/>
-        </w:rPr>
-        <w:t>MySql</w:t>
-      </w:r>
-      <w:proofErr w:type="spellEnd"/>
-    </w:p>
-    <w:p>
-      <w:pPr>
+        <w:textAlignment w:val="baseline"/>
+        <w:rPr>
+          <w:rFonts w:ascii="Segoe UI" w:hAnsi="Segoe UI" w:cs="Segoe UI"/>
+          <w:sz w:val="18"/>
+          <w:szCs w:val="18"/>
+          <w:lang w:val="fr-FR"/>
+        </w:rPr>
+      </w:pPr>
+      <w:r>
+        <w:rPr>
+          <w:rStyle w:val="normaltextrun"/>
+          <w:lang w:val="fr-FR"/>
+        </w:rPr>
+        <w:t>Pour héberger notre site web, on va devoir installer :</w:t>
+      </w:r>
+      <w:r>
+        <w:rPr>
+          <w:rStyle w:val="eop"/>
+          <w:lang w:val="fr-FR"/>
+        </w:rPr>
+        <w:t> </w:t>
+      </w:r>
+    </w:p>
+    <w:p>
+      <w:pPr>
+        <w:pStyle w:val="paragraph"/>
+        <w:spacing w:before="0" w:beforeAutospacing="0" w:after="0" w:afterAutospacing="0" w:line="276" w:lineRule="auto"/>
         <w:jc w:val="both"/>
-        <w:rPr>
-          <w:rFonts w:ascii="Times New Roman" w:hAnsi="Times New Roman" w:cs="Times New Roman"/>
-          <w:sz w:val="24"/>
-          <w:szCs w:val="24"/>
-        </w:rPr>
-      </w:pPr>
-      <w:r>
-        <w:rPr>
-          <w:rFonts w:ascii="Times New Roman" w:hAnsi="Times New Roman" w:cs="Times New Roman"/>
-          <w:sz w:val="24"/>
-          <w:szCs w:val="24"/>
-        </w:rPr>
-        <w:t>Pour héberger notre site web</w:t>
-      </w:r>
-      <w:r>
-        <w:rPr>
-          <w:rFonts w:ascii="Times New Roman" w:hAnsi="Times New Roman" w:cs="Times New Roman"/>
-          <w:sz w:val="24"/>
-          <w:szCs w:val="24"/>
-        </w:rPr>
-        <w:t>, on va devoir installer</w:t>
-      </w:r>
-      <w:r>
-        <w:rPr>
-          <w:rFonts w:ascii="Times New Roman" w:hAnsi="Times New Roman" w:cs="Times New Roman"/>
-          <w:sz w:val="24"/>
-          <w:szCs w:val="24"/>
-        </w:rPr>
-        <w:t> :</w:t>
-      </w:r>
-    </w:p>
-    <w:p>
-      <w:pPr>
-        <w:jc w:val="both"/>
-        <w:rPr>
-          <w:rFonts w:ascii="Times New Roman" w:hAnsi="Times New Roman" w:cs="Times New Roman"/>
-          <w:sz w:val="24"/>
-          <w:szCs w:val="24"/>
-        </w:rPr>
-      </w:pPr>
-      <w:r>
-        <w:rPr>
-          <w:rFonts w:ascii="Times New Roman" w:hAnsi="Times New Roman" w:cs="Times New Roman"/>
-          <w:sz w:val="24"/>
-          <w:szCs w:val="24"/>
-        </w:rPr>
-        <w:tab/>
-        <w:t>Sur la machine virtuelle :</w:t>
-      </w:r>
-    </w:p>
-    <w:p>
-      <w:pPr>
-        <w:pStyle w:val="Paragraphedeliste"/>
+        <w:textAlignment w:val="baseline"/>
+        <w:rPr>
+          <w:rFonts w:ascii="Segoe UI" w:hAnsi="Segoe UI" w:cs="Segoe UI"/>
+          <w:sz w:val="18"/>
+          <w:szCs w:val="18"/>
+          <w:lang w:val="fr-FR"/>
+        </w:rPr>
+      </w:pPr>
+      <w:r>
+        <w:rPr>
+          <w:rStyle w:val="normaltextrun"/>
+          <w:lang w:val="fr-FR"/>
+        </w:rPr>
+        <w:t>       Sur la machine virtuelle :</w:t>
+      </w:r>
+      <w:r>
+        <w:rPr>
+          <w:rStyle w:val="eop"/>
+          <w:lang w:val="fr-FR"/>
+        </w:rPr>
+        <w:t> </w:t>
+      </w:r>
+    </w:p>
+    <w:p>
+      <w:pPr>
+        <w:pStyle w:val="paragraph"/>
         <w:numPr>
           <w:ilvl w:val="0"/>
-          <w:numId w:val="3"/>
+          <w:numId w:val="8"/>
         </w:numPr>
-        <w:jc w:val="both"/>
-        <w:rPr>
-          <w:rFonts w:ascii="Times New Roman" w:hAnsi="Times New Roman" w:cs="Times New Roman"/>
-          <w:sz w:val="24"/>
-          <w:szCs w:val="24"/>
-        </w:rPr>
-      </w:pPr>
-      <w:r>
-        <w:rPr>
-          <w:rFonts w:ascii="Times New Roman" w:hAnsi="Times New Roman" w:cs="Times New Roman"/>
-          <w:sz w:val="24"/>
-          <w:szCs w:val="24"/>
-        </w:rPr>
-        <w:t>A</w:t>
-      </w:r>
-      <w:r>
-        <w:rPr>
-          <w:rFonts w:ascii="Times New Roman" w:hAnsi="Times New Roman" w:cs="Times New Roman"/>
-          <w:sz w:val="24"/>
-          <w:szCs w:val="24"/>
-        </w:rPr>
-        <w:t>pache</w:t>
-      </w:r>
-      <w:r>
-        <w:rPr>
-          <w:rFonts w:ascii="Times New Roman" w:hAnsi="Times New Roman" w:cs="Times New Roman"/>
-          <w:sz w:val="24"/>
-          <w:szCs w:val="24"/>
-        </w:rPr>
-        <w:t xml:space="preserve"> http server projet</w:t>
-      </w:r>
-    </w:p>
-    <w:p>
-      <w:pPr>
-        <w:pStyle w:val="Paragraphedeliste"/>
+        <w:spacing w:before="0" w:beforeAutospacing="0" w:after="0" w:afterAutospacing="0" w:line="276" w:lineRule="auto"/>
+        <w:ind w:left="360" w:firstLine="0"/>
+        <w:textAlignment w:val="baseline"/>
+        <w:rPr>
+          <w:lang w:val="fr-FR"/>
+        </w:rPr>
+      </w:pPr>
+      <w:r>
+        <w:rPr>
+          <w:rStyle w:val="normaltextrun"/>
+          <w:lang w:val="fr-FR"/>
+        </w:rPr>
+        <w:t>Apache http server projet</w:t>
+      </w:r>
+      <w:r>
+        <w:rPr>
+          <w:rStyle w:val="eop"/>
+          <w:lang w:val="fr-FR"/>
+        </w:rPr>
+        <w:t> </w:t>
+      </w:r>
+    </w:p>
+    <w:p>
+      <w:pPr>
+        <w:pStyle w:val="paragraph"/>
         <w:numPr>
           <w:ilvl w:val="0"/>
-          <w:numId w:val="3"/>
+          <w:numId w:val="8"/>
         </w:numPr>
-        <w:jc w:val="both"/>
-        <w:rPr>
-          <w:rFonts w:ascii="Times New Roman" w:hAnsi="Times New Roman" w:cs="Times New Roman"/>
-          <w:sz w:val="24"/>
-          <w:szCs w:val="24"/>
-        </w:rPr>
-      </w:pPr>
-      <w:r>
-        <w:rPr>
-          <w:rFonts w:ascii="Times New Roman" w:hAnsi="Times New Roman" w:cs="Times New Roman"/>
-          <w:sz w:val="24"/>
-          <w:szCs w:val="24"/>
+        <w:spacing w:before="0" w:beforeAutospacing="0" w:after="0" w:afterAutospacing="0" w:line="276" w:lineRule="auto"/>
+        <w:ind w:left="360" w:firstLine="0"/>
+        <w:textAlignment w:val="baseline"/>
+        <w:rPr>
+          <w:lang w:val="fr-FR"/>
+        </w:rPr>
+      </w:pPr>
+      <w:r>
+        <w:rPr>
+          <w:rStyle w:val="normaltextrun"/>
+          <w:lang w:val="fr-FR"/>
         </w:rPr>
         <w:t>PHP</w:t>
       </w:r>
-    </w:p>
-    <w:p>
-      <w:pPr>
-        <w:pStyle w:val="Paragraphedeliste"/>
+      <w:r>
+        <w:rPr>
+          <w:rStyle w:val="eop"/>
+          <w:lang w:val="fr-FR"/>
+        </w:rPr>
+        <w:t> </w:t>
+      </w:r>
+    </w:p>
+    <w:p>
+      <w:pPr>
+        <w:pStyle w:val="paragraph"/>
         <w:numPr>
           <w:ilvl w:val="0"/>
-          <w:numId w:val="3"/>
+          <w:numId w:val="8"/>
         </w:numPr>
-        <w:jc w:val="both"/>
-        <w:rPr>
-          <w:rFonts w:ascii="Times New Roman" w:hAnsi="Times New Roman" w:cs="Times New Roman"/>
-          <w:sz w:val="24"/>
-          <w:szCs w:val="24"/>
-        </w:rPr>
-      </w:pPr>
-      <w:r>
-        <w:rPr>
-          <w:rFonts w:ascii="Times New Roman" w:hAnsi="Times New Roman" w:cs="Times New Roman"/>
-          <w:sz w:val="24"/>
-          <w:szCs w:val="24"/>
+        <w:spacing w:before="0" w:beforeAutospacing="0" w:after="0" w:afterAutospacing="0" w:line="276" w:lineRule="auto"/>
+        <w:ind w:left="360" w:firstLine="0"/>
+        <w:textAlignment w:val="baseline"/>
+        <w:rPr>
+          <w:lang w:val="fr-FR"/>
+        </w:rPr>
+      </w:pPr>
+      <w:r>
+        <w:rPr>
+          <w:rStyle w:val="normaltextrun"/>
+          <w:lang w:val="fr-FR"/>
         </w:rPr>
         <w:t>Le code de notre site web</w:t>
       </w:r>
+      <w:r>
+        <w:rPr>
+          <w:rStyle w:val="eop"/>
+          <w:lang w:val="fr-FR"/>
+        </w:rPr>
+        <w:t> </w:t>
+      </w:r>
+    </w:p>
+    <w:p>
+      <w:pPr>
+        <w:pStyle w:val="paragraph"/>
+        <w:spacing w:before="0" w:beforeAutospacing="0" w:after="0" w:afterAutospacing="0" w:line="276" w:lineRule="auto"/>
+        <w:textAlignment w:val="baseline"/>
+        <w:rPr>
+          <w:rFonts w:ascii="Segoe UI" w:hAnsi="Segoe UI" w:cs="Segoe UI"/>
+          <w:sz w:val="18"/>
+          <w:szCs w:val="18"/>
+          <w:lang w:val="fr-FR"/>
+        </w:rPr>
+      </w:pPr>
+      <w:r>
+        <w:rPr>
+          <w:rStyle w:val="eop"/>
+          <w:lang w:val="fr-FR"/>
+        </w:rPr>
+        <w:t> </w:t>
+      </w:r>
+    </w:p>
+    <w:p>
+      <w:pPr>
+        <w:pStyle w:val="paragraph"/>
+        <w:spacing w:before="0" w:beforeAutospacing="0" w:after="0" w:afterAutospacing="0" w:line="276" w:lineRule="auto"/>
+        <w:textAlignment w:val="baseline"/>
+        <w:rPr>
+          <w:rFonts w:ascii="Segoe UI" w:hAnsi="Segoe UI" w:cs="Segoe UI"/>
+          <w:sz w:val="18"/>
+          <w:szCs w:val="18"/>
+          <w:lang w:val="fr-FR"/>
+        </w:rPr>
+      </w:pPr>
+      <w:r>
+        <w:rPr>
+          <w:rStyle w:val="normaltextrun"/>
+          <w:lang w:val="fr-FR"/>
+        </w:rPr>
+        <w:t>Il va falloir exécuter le script </w:t>
+      </w:r>
+      <w:proofErr w:type="spellStart"/>
+      <w:r>
+        <w:rPr>
+          <w:rStyle w:val="spellingerror"/>
+          <w:lang w:val="fr-FR"/>
+        </w:rPr>
+        <w:t>MySql</w:t>
+      </w:r>
+      <w:proofErr w:type="spellEnd"/>
+      <w:r>
+        <w:rPr>
+          <w:rStyle w:val="normaltextrun"/>
+          <w:lang w:val="fr-FR"/>
+        </w:rPr>
+        <w:t> pour créer la BD (contenant préalablement certaines données) et par la suite, il faudra exécuter le script Python pour qu’il soit prêt à recevoir les données.</w:t>
+      </w:r>
+      <w:r>
+        <w:rPr>
+          <w:rStyle w:val="eop"/>
+          <w:lang w:val="fr-FR"/>
+        </w:rPr>
+        <w:t> </w:t>
+      </w:r>
+    </w:p>
+    <w:p>
+      <w:pPr>
+        <w:pStyle w:val="paragraph"/>
+        <w:spacing w:before="0" w:beforeAutospacing="0" w:after="0" w:afterAutospacing="0"/>
+        <w:textAlignment w:val="baseline"/>
+        <w:rPr>
+          <w:rFonts w:ascii="Segoe UI" w:hAnsi="Segoe UI" w:cs="Segoe UI"/>
+          <w:sz w:val="18"/>
+          <w:szCs w:val="18"/>
+          <w:lang w:val="fr-FR"/>
+        </w:rPr>
+      </w:pPr>
+      <w:r>
+        <w:rPr>
+          <w:rStyle w:val="eop"/>
+          <w:rFonts w:ascii="Calibri" w:hAnsi="Calibri" w:cs="Calibri"/>
+          <w:sz w:val="22"/>
+          <w:szCs w:val="22"/>
+          <w:lang w:val="fr-FR"/>
+        </w:rPr>
+        <w:t> </w:t>
+      </w:r>
+    </w:p>
+    <w:p>
+      <w:pPr>
+        <w:rPr>
+          <w:lang w:val="fr-FR"/>
+        </w:rPr>
+      </w:pPr>
     </w:p>
     <w:sectPr>
       <w:pgSz w:w="12240" w:h="15840"/>
@@ -618,6 +849,155 @@
 <file path=word/numbering.xml><?xml version="1.0" encoding="utf-8"?>
 <w:numbering xmlns:wpc="http://schemas.microsoft.com/office/word/2010/wordprocessingCanvas" xmlns:cx="http://schemas.microsoft.com/office/drawing/2014/chartex" xmlns:cx1="http://schemas.microsoft.com/office/drawing/2015/9/8/chartex" xmlns:cx2="http://schemas.microsoft.com/office/drawing/2015/10/21/chartex" xmlns:cx3="http://schemas.microsoft.com/office/drawing/2016/5/9/chartex" xmlns:cx4="http://schemas.microsoft.com/office/drawing/2016/5/10/chartex" xmlns:cx5="http://schemas.microsoft.com/office/drawing/2016/5/11/chartex" xmlns:cx6="http://schemas.microsoft.com/office/drawing/2016/5/12/chartex" xmlns:cx7="http://schemas.microsoft.com/office/drawing/2016/5/13/chartex" xmlns:cx8="http://schemas.microsoft.com/office/drawing/2016/5/14/chartex" xmlns:mc="http://schemas.openxmlformats.org/markup-compatibility/2006" xmlns:aink="http://schemas.microsoft.com/office/drawing/2016/ink" xmlns:am3d="http://schemas.microsoft.com/office/drawing/2017/model3d" xmlns:o="urn:schemas-microsoft-com:office:office" xmlns:r="http://schemas.openxmlformats.org/officeDocument/2006/relationships" xmlns:m="http://schemas.openxmlformats.org/officeDocument/2006/math" xmlns:v="urn:schemas-microsoft-com:vml" xmlns:wp14="http://schemas.microsoft.com/office/word/2010/wordprocessingDrawing" xmlns:wp="http://schemas.openxmlformats.org/drawingml/2006/wordprocessingDrawing" xmlns:w10="urn:schemas-microsoft-com:office:word" xmlns:w="http://schemas.openxmlformats.org/wordprocessingml/2006/main" xmlns:w14="http://schemas.microsoft.com/office/word/2010/wordml" xmlns:w15="http://schemas.microsoft.com/office/word/2012/wordml" xmlns:w16cid="http://schemas.microsoft.com/office/word/2016/wordml/cid" xmlns:w16se="http://schemas.microsoft.com/office/word/2015/wordml/symex" xmlns:wpg="http://schemas.microsoft.com/office/word/2010/wordprocessingGroup" xmlns:wpi="http://schemas.microsoft.com/office/word/2010/wordprocessingInk" xmlns:wne="http://schemas.microsoft.com/office/word/2006/wordml" xmlns:wps="http://schemas.microsoft.com/office/word/2010/wordprocessingShape" mc:Ignorable="w14 w15 w16se w16cid wp14">
   <w:abstractNum w:abstractNumId="0" w15:restartNumberingAfterBreak="0">
+    <w:nsid w:val="386D696D"/>
+    <w:multiLevelType w:val="multilevel"/>
+    <w:tmpl w:val="78082BF6"/>
+    <w:lvl w:ilvl="0">
+      <w:start w:val="1"/>
+      <w:numFmt w:val="bullet"/>
+      <w:lvlText w:val=""/>
+      <w:lvlJc w:val="left"/>
+      <w:pPr>
+        <w:tabs>
+          <w:tab w:val="num" w:pos="720"/>
+        </w:tabs>
+        <w:ind w:left="720" w:hanging="360"/>
+      </w:pPr>
+      <w:rPr>
+        <w:rFonts w:ascii="Symbol" w:hAnsi="Symbol" w:hint="default"/>
+        <w:sz w:val="20"/>
+      </w:rPr>
+    </w:lvl>
+    <w:lvl w:ilvl="1" w:tentative="1">
+      <w:start w:val="1"/>
+      <w:numFmt w:val="bullet"/>
+      <w:lvlText w:val=""/>
+      <w:lvlJc w:val="left"/>
+      <w:pPr>
+        <w:tabs>
+          <w:tab w:val="num" w:pos="1440"/>
+        </w:tabs>
+        <w:ind w:left="1440" w:hanging="360"/>
+      </w:pPr>
+      <w:rPr>
+        <w:rFonts w:ascii="Symbol" w:hAnsi="Symbol" w:hint="default"/>
+        <w:sz w:val="20"/>
+      </w:rPr>
+    </w:lvl>
+    <w:lvl w:ilvl="2" w:tentative="1">
+      <w:start w:val="1"/>
+      <w:numFmt w:val="bullet"/>
+      <w:lvlText w:val=""/>
+      <w:lvlJc w:val="left"/>
+      <w:pPr>
+        <w:tabs>
+          <w:tab w:val="num" w:pos="2160"/>
+        </w:tabs>
+        <w:ind w:left="2160" w:hanging="360"/>
+      </w:pPr>
+      <w:rPr>
+        <w:rFonts w:ascii="Symbol" w:hAnsi="Symbol" w:hint="default"/>
+        <w:sz w:val="20"/>
+      </w:rPr>
+    </w:lvl>
+    <w:lvl w:ilvl="3" w:tentative="1">
+      <w:start w:val="1"/>
+      <w:numFmt w:val="bullet"/>
+      <w:lvlText w:val=""/>
+      <w:lvlJc w:val="left"/>
+      <w:pPr>
+        <w:tabs>
+          <w:tab w:val="num" w:pos="2880"/>
+        </w:tabs>
+        <w:ind w:left="2880" w:hanging="360"/>
+      </w:pPr>
+      <w:rPr>
+        <w:rFonts w:ascii="Symbol" w:hAnsi="Symbol" w:hint="default"/>
+        <w:sz w:val="20"/>
+      </w:rPr>
+    </w:lvl>
+    <w:lvl w:ilvl="4" w:tentative="1">
+      <w:start w:val="1"/>
+      <w:numFmt w:val="bullet"/>
+      <w:lvlText w:val=""/>
+      <w:lvlJc w:val="left"/>
+      <w:pPr>
+        <w:tabs>
+          <w:tab w:val="num" w:pos="3600"/>
+        </w:tabs>
+        <w:ind w:left="3600" w:hanging="360"/>
+      </w:pPr>
+      <w:rPr>
+        <w:rFonts w:ascii="Symbol" w:hAnsi="Symbol" w:hint="default"/>
+        <w:sz w:val="20"/>
+      </w:rPr>
+    </w:lvl>
+    <w:lvl w:ilvl="5" w:tentative="1">
+      <w:start w:val="1"/>
+      <w:numFmt w:val="bullet"/>
+      <w:lvlText w:val=""/>
+      <w:lvlJc w:val="left"/>
+      <w:pPr>
+        <w:tabs>
+          <w:tab w:val="num" w:pos="4320"/>
+        </w:tabs>
+        <w:ind w:left="4320" w:hanging="360"/>
+      </w:pPr>
+      <w:rPr>
+        <w:rFonts w:ascii="Symbol" w:hAnsi="Symbol" w:hint="default"/>
+        <w:sz w:val="20"/>
+      </w:rPr>
+    </w:lvl>
+    <w:lvl w:ilvl="6" w:tentative="1">
+      <w:start w:val="1"/>
+      <w:numFmt w:val="bullet"/>
+      <w:lvlText w:val=""/>
+      <w:lvlJc w:val="left"/>
+      <w:pPr>
+        <w:tabs>
+          <w:tab w:val="num" w:pos="5040"/>
+        </w:tabs>
+        <w:ind w:left="5040" w:hanging="360"/>
+      </w:pPr>
+      <w:rPr>
+        <w:rFonts w:ascii="Symbol" w:hAnsi="Symbol" w:hint="default"/>
+        <w:sz w:val="20"/>
+      </w:rPr>
+    </w:lvl>
+    <w:lvl w:ilvl="7" w:tentative="1">
+      <w:start w:val="1"/>
+      <w:numFmt w:val="bullet"/>
+      <w:lvlText w:val=""/>
+      <w:lvlJc w:val="left"/>
+      <w:pPr>
+        <w:tabs>
+          <w:tab w:val="num" w:pos="5760"/>
+        </w:tabs>
+        <w:ind w:left="5760" w:hanging="360"/>
+      </w:pPr>
+      <w:rPr>
+        <w:rFonts w:ascii="Symbol" w:hAnsi="Symbol" w:hint="default"/>
+        <w:sz w:val="20"/>
+      </w:rPr>
+    </w:lvl>
+    <w:lvl w:ilvl="8" w:tentative="1">
+      <w:start w:val="1"/>
+      <w:numFmt w:val="bullet"/>
+      <w:lvlText w:val=""/>
+      <w:lvlJc w:val="left"/>
+      <w:pPr>
+        <w:tabs>
+          <w:tab w:val="num" w:pos="6480"/>
+        </w:tabs>
+        <w:ind w:left="6480" w:hanging="360"/>
+      </w:pPr>
+      <w:rPr>
+        <w:rFonts w:ascii="Symbol" w:hAnsi="Symbol" w:hint="default"/>
+        <w:sz w:val="20"/>
+      </w:rPr>
+    </w:lvl>
+  </w:abstractNum>
+  <w:abstractNum w:abstractNumId="1" w15:restartNumberingAfterBreak="0">
     <w:nsid w:val="3CB1187E"/>
     <w:multiLevelType w:val="hybridMultilevel"/>
     <w:tmpl w:val="904C47C6"/>
@@ -730,7 +1110,156 @@
       </w:rPr>
     </w:lvl>
   </w:abstractNum>
-  <w:abstractNum w:abstractNumId="1" w15:restartNumberingAfterBreak="0">
+  <w:abstractNum w:abstractNumId="2" w15:restartNumberingAfterBreak="0">
+    <w:nsid w:val="3FC0584D"/>
+    <w:multiLevelType w:val="multilevel"/>
+    <w:tmpl w:val="81E6FBA8"/>
+    <w:lvl w:ilvl="0">
+      <w:start w:val="1"/>
+      <w:numFmt w:val="bullet"/>
+      <w:lvlText w:val=""/>
+      <w:lvlJc w:val="left"/>
+      <w:pPr>
+        <w:tabs>
+          <w:tab w:val="num" w:pos="720"/>
+        </w:tabs>
+        <w:ind w:left="720" w:hanging="360"/>
+      </w:pPr>
+      <w:rPr>
+        <w:rFonts w:ascii="Symbol" w:hAnsi="Symbol" w:hint="default"/>
+        <w:sz w:val="20"/>
+      </w:rPr>
+    </w:lvl>
+    <w:lvl w:ilvl="1" w:tentative="1">
+      <w:start w:val="1"/>
+      <w:numFmt w:val="bullet"/>
+      <w:lvlText w:val=""/>
+      <w:lvlJc w:val="left"/>
+      <w:pPr>
+        <w:tabs>
+          <w:tab w:val="num" w:pos="1440"/>
+        </w:tabs>
+        <w:ind w:left="1440" w:hanging="360"/>
+      </w:pPr>
+      <w:rPr>
+        <w:rFonts w:ascii="Symbol" w:hAnsi="Symbol" w:hint="default"/>
+        <w:sz w:val="20"/>
+      </w:rPr>
+    </w:lvl>
+    <w:lvl w:ilvl="2" w:tentative="1">
+      <w:start w:val="1"/>
+      <w:numFmt w:val="bullet"/>
+      <w:lvlText w:val=""/>
+      <w:lvlJc w:val="left"/>
+      <w:pPr>
+        <w:tabs>
+          <w:tab w:val="num" w:pos="2160"/>
+        </w:tabs>
+        <w:ind w:left="2160" w:hanging="360"/>
+      </w:pPr>
+      <w:rPr>
+        <w:rFonts w:ascii="Symbol" w:hAnsi="Symbol" w:hint="default"/>
+        <w:sz w:val="20"/>
+      </w:rPr>
+    </w:lvl>
+    <w:lvl w:ilvl="3" w:tentative="1">
+      <w:start w:val="1"/>
+      <w:numFmt w:val="bullet"/>
+      <w:lvlText w:val=""/>
+      <w:lvlJc w:val="left"/>
+      <w:pPr>
+        <w:tabs>
+          <w:tab w:val="num" w:pos="2880"/>
+        </w:tabs>
+        <w:ind w:left="2880" w:hanging="360"/>
+      </w:pPr>
+      <w:rPr>
+        <w:rFonts w:ascii="Symbol" w:hAnsi="Symbol" w:hint="default"/>
+        <w:sz w:val="20"/>
+      </w:rPr>
+    </w:lvl>
+    <w:lvl w:ilvl="4" w:tentative="1">
+      <w:start w:val="1"/>
+      <w:numFmt w:val="bullet"/>
+      <w:lvlText w:val=""/>
+      <w:lvlJc w:val="left"/>
+      <w:pPr>
+        <w:tabs>
+          <w:tab w:val="num" w:pos="3600"/>
+        </w:tabs>
+        <w:ind w:left="3600" w:hanging="360"/>
+      </w:pPr>
+      <w:rPr>
+        <w:rFonts w:ascii="Symbol" w:hAnsi="Symbol" w:hint="default"/>
+        <w:sz w:val="20"/>
+      </w:rPr>
+    </w:lvl>
+    <w:lvl w:ilvl="5" w:tentative="1">
+      <w:start w:val="1"/>
+      <w:numFmt w:val="bullet"/>
+      <w:lvlText w:val=""/>
+      <w:lvlJc w:val="left"/>
+      <w:pPr>
+        <w:tabs>
+          <w:tab w:val="num" w:pos="4320"/>
+        </w:tabs>
+        <w:ind w:left="4320" w:hanging="360"/>
+      </w:pPr>
+      <w:rPr>
+        <w:rFonts w:ascii="Symbol" w:hAnsi="Symbol" w:hint="default"/>
+        <w:sz w:val="20"/>
+      </w:rPr>
+    </w:lvl>
+    <w:lvl w:ilvl="6" w:tentative="1">
+      <w:start w:val="1"/>
+      <w:numFmt w:val="bullet"/>
+      <w:lvlText w:val=""/>
+      <w:lvlJc w:val="left"/>
+      <w:pPr>
+        <w:tabs>
+          <w:tab w:val="num" w:pos="5040"/>
+        </w:tabs>
+        <w:ind w:left="5040" w:hanging="360"/>
+      </w:pPr>
+      <w:rPr>
+        <w:rFonts w:ascii="Symbol" w:hAnsi="Symbol" w:hint="default"/>
+        <w:sz w:val="20"/>
+      </w:rPr>
+    </w:lvl>
+    <w:lvl w:ilvl="7" w:tentative="1">
+      <w:start w:val="1"/>
+      <w:numFmt w:val="bullet"/>
+      <w:lvlText w:val=""/>
+      <w:lvlJc w:val="left"/>
+      <w:pPr>
+        <w:tabs>
+          <w:tab w:val="num" w:pos="5760"/>
+        </w:tabs>
+        <w:ind w:left="5760" w:hanging="360"/>
+      </w:pPr>
+      <w:rPr>
+        <w:rFonts w:ascii="Symbol" w:hAnsi="Symbol" w:hint="default"/>
+        <w:sz w:val="20"/>
+      </w:rPr>
+    </w:lvl>
+    <w:lvl w:ilvl="8" w:tentative="1">
+      <w:start w:val="1"/>
+      <w:numFmt w:val="bullet"/>
+      <w:lvlText w:val=""/>
+      <w:lvlJc w:val="left"/>
+      <w:pPr>
+        <w:tabs>
+          <w:tab w:val="num" w:pos="6480"/>
+        </w:tabs>
+        <w:ind w:left="6480" w:hanging="360"/>
+      </w:pPr>
+      <w:rPr>
+        <w:rFonts w:ascii="Symbol" w:hAnsi="Symbol" w:hint="default"/>
+        <w:sz w:val="20"/>
+      </w:rPr>
+    </w:lvl>
+  </w:abstractNum>
+  <w:abstractNum w:abstractNumId="3" w15:restartNumberingAfterBreak="0">
     <w:nsid w:val="4DB97532"/>
     <w:multiLevelType w:val="hybridMultilevel"/>
     <w:tmpl w:val="9CFA970C"/>
@@ -843,7 +1372,156 @@
       </w:rPr>
     </w:lvl>
   </w:abstractNum>
-  <w:abstractNum w:abstractNumId="2" w15:restartNumberingAfterBreak="0">
+  <w:abstractNum w:abstractNumId="4" w15:restartNumberingAfterBreak="0">
+    <w:nsid w:val="6A853480"/>
+    <w:multiLevelType w:val="multilevel"/>
+    <w:tmpl w:val="B38CB5F6"/>
+    <w:lvl w:ilvl="0">
+      <w:start w:val="1"/>
+      <w:numFmt w:val="bullet"/>
+      <w:lvlText w:val=""/>
+      <w:lvlJc w:val="left"/>
+      <w:pPr>
+        <w:tabs>
+          <w:tab w:val="num" w:pos="720"/>
+        </w:tabs>
+        <w:ind w:left="720" w:hanging="360"/>
+      </w:pPr>
+      <w:rPr>
+        <w:rFonts w:ascii="Symbol" w:hAnsi="Symbol" w:hint="default"/>
+        <w:sz w:val="20"/>
+      </w:rPr>
+    </w:lvl>
+    <w:lvl w:ilvl="1" w:tentative="1">
+      <w:start w:val="1"/>
+      <w:numFmt w:val="bullet"/>
+      <w:lvlText w:val=""/>
+      <w:lvlJc w:val="left"/>
+      <w:pPr>
+        <w:tabs>
+          <w:tab w:val="num" w:pos="1440"/>
+        </w:tabs>
+        <w:ind w:left="1440" w:hanging="360"/>
+      </w:pPr>
+      <w:rPr>
+        <w:rFonts w:ascii="Symbol" w:hAnsi="Symbol" w:hint="default"/>
+        <w:sz w:val="20"/>
+      </w:rPr>
+    </w:lvl>
+    <w:lvl w:ilvl="2" w:tentative="1">
+      <w:start w:val="1"/>
+      <w:numFmt w:val="bullet"/>
+      <w:lvlText w:val=""/>
+      <w:lvlJc w:val="left"/>
+      <w:pPr>
+        <w:tabs>
+          <w:tab w:val="num" w:pos="2160"/>
+        </w:tabs>
+        <w:ind w:left="2160" w:hanging="360"/>
+      </w:pPr>
+      <w:rPr>
+        <w:rFonts w:ascii="Symbol" w:hAnsi="Symbol" w:hint="default"/>
+        <w:sz w:val="20"/>
+      </w:rPr>
+    </w:lvl>
+    <w:lvl w:ilvl="3" w:tentative="1">
+      <w:start w:val="1"/>
+      <w:numFmt w:val="bullet"/>
+      <w:lvlText w:val=""/>
+      <w:lvlJc w:val="left"/>
+      <w:pPr>
+        <w:tabs>
+          <w:tab w:val="num" w:pos="2880"/>
+        </w:tabs>
+        <w:ind w:left="2880" w:hanging="360"/>
+      </w:pPr>
+      <w:rPr>
+        <w:rFonts w:ascii="Symbol" w:hAnsi="Symbol" w:hint="default"/>
+        <w:sz w:val="20"/>
+      </w:rPr>
+    </w:lvl>
+    <w:lvl w:ilvl="4" w:tentative="1">
+      <w:start w:val="1"/>
+      <w:numFmt w:val="bullet"/>
+      <w:lvlText w:val=""/>
+      <w:lvlJc w:val="left"/>
+      <w:pPr>
+        <w:tabs>
+          <w:tab w:val="num" w:pos="3600"/>
+        </w:tabs>
+        <w:ind w:left="3600" w:hanging="360"/>
+      </w:pPr>
+      <w:rPr>
+        <w:rFonts w:ascii="Symbol" w:hAnsi="Symbol" w:hint="default"/>
+        <w:sz w:val="20"/>
+      </w:rPr>
+    </w:lvl>
+    <w:lvl w:ilvl="5" w:tentative="1">
+      <w:start w:val="1"/>
+      <w:numFmt w:val="bullet"/>
+      <w:lvlText w:val=""/>
+      <w:lvlJc w:val="left"/>
+      <w:pPr>
+        <w:tabs>
+          <w:tab w:val="num" w:pos="4320"/>
+        </w:tabs>
+        <w:ind w:left="4320" w:hanging="360"/>
+      </w:pPr>
+      <w:rPr>
+        <w:rFonts w:ascii="Symbol" w:hAnsi="Symbol" w:hint="default"/>
+        <w:sz w:val="20"/>
+      </w:rPr>
+    </w:lvl>
+    <w:lvl w:ilvl="6" w:tentative="1">
+      <w:start w:val="1"/>
+      <w:numFmt w:val="bullet"/>
+      <w:lvlText w:val=""/>
+      <w:lvlJc w:val="left"/>
+      <w:pPr>
+        <w:tabs>
+          <w:tab w:val="num" w:pos="5040"/>
+        </w:tabs>
+        <w:ind w:left="5040" w:hanging="360"/>
+      </w:pPr>
+      <w:rPr>
+        <w:rFonts w:ascii="Symbol" w:hAnsi="Symbol" w:hint="default"/>
+        <w:sz w:val="20"/>
+      </w:rPr>
+    </w:lvl>
+    <w:lvl w:ilvl="7" w:tentative="1">
+      <w:start w:val="1"/>
+      <w:numFmt w:val="bullet"/>
+      <w:lvlText w:val=""/>
+      <w:lvlJc w:val="left"/>
+      <w:pPr>
+        <w:tabs>
+          <w:tab w:val="num" w:pos="5760"/>
+        </w:tabs>
+        <w:ind w:left="5760" w:hanging="360"/>
+      </w:pPr>
+      <w:rPr>
+        <w:rFonts w:ascii="Symbol" w:hAnsi="Symbol" w:hint="default"/>
+        <w:sz w:val="20"/>
+      </w:rPr>
+    </w:lvl>
+    <w:lvl w:ilvl="8" w:tentative="1">
+      <w:start w:val="1"/>
+      <w:numFmt w:val="bullet"/>
+      <w:lvlText w:val=""/>
+      <w:lvlJc w:val="left"/>
+      <w:pPr>
+        <w:tabs>
+          <w:tab w:val="num" w:pos="6480"/>
+        </w:tabs>
+        <w:ind w:left="6480" w:hanging="360"/>
+      </w:pPr>
+      <w:rPr>
+        <w:rFonts w:ascii="Symbol" w:hAnsi="Symbol" w:hint="default"/>
+        <w:sz w:val="20"/>
+      </w:rPr>
+    </w:lvl>
+  </w:abstractNum>
+  <w:abstractNum w:abstractNumId="5" w15:restartNumberingAfterBreak="0">
     <w:nsid w:val="6E672A9F"/>
     <w:multiLevelType w:val="hybridMultilevel"/>
     <w:tmpl w:val="9D0C49AC"/>
@@ -956,7 +1634,156 @@
       </w:rPr>
     </w:lvl>
   </w:abstractNum>
-  <w:abstractNum w:abstractNumId="3" w15:restartNumberingAfterBreak="0">
+  <w:abstractNum w:abstractNumId="6" w15:restartNumberingAfterBreak="0">
+    <w:nsid w:val="78A366BA"/>
+    <w:multiLevelType w:val="multilevel"/>
+    <w:tmpl w:val="8012D176"/>
+    <w:lvl w:ilvl="0">
+      <w:start w:val="1"/>
+      <w:numFmt w:val="bullet"/>
+      <w:lvlText w:val=""/>
+      <w:lvlJc w:val="left"/>
+      <w:pPr>
+        <w:tabs>
+          <w:tab w:val="num" w:pos="720"/>
+        </w:tabs>
+        <w:ind w:left="720" w:hanging="360"/>
+      </w:pPr>
+      <w:rPr>
+        <w:rFonts w:ascii="Symbol" w:hAnsi="Symbol" w:hint="default"/>
+        <w:sz w:val="20"/>
+      </w:rPr>
+    </w:lvl>
+    <w:lvl w:ilvl="1" w:tentative="1">
+      <w:start w:val="1"/>
+      <w:numFmt w:val="bullet"/>
+      <w:lvlText w:val=""/>
+      <w:lvlJc w:val="left"/>
+      <w:pPr>
+        <w:tabs>
+          <w:tab w:val="num" w:pos="1440"/>
+        </w:tabs>
+        <w:ind w:left="1440" w:hanging="360"/>
+      </w:pPr>
+      <w:rPr>
+        <w:rFonts w:ascii="Symbol" w:hAnsi="Symbol" w:hint="default"/>
+        <w:sz w:val="20"/>
+      </w:rPr>
+    </w:lvl>
+    <w:lvl w:ilvl="2" w:tentative="1">
+      <w:start w:val="1"/>
+      <w:numFmt w:val="bullet"/>
+      <w:lvlText w:val=""/>
+      <w:lvlJc w:val="left"/>
+      <w:pPr>
+        <w:tabs>
+          <w:tab w:val="num" w:pos="2160"/>
+        </w:tabs>
+        <w:ind w:left="2160" w:hanging="360"/>
+      </w:pPr>
+      <w:rPr>
+        <w:rFonts w:ascii="Symbol" w:hAnsi="Symbol" w:hint="default"/>
+        <w:sz w:val="20"/>
+      </w:rPr>
+    </w:lvl>
+    <w:lvl w:ilvl="3" w:tentative="1">
+      <w:start w:val="1"/>
+      <w:numFmt w:val="bullet"/>
+      <w:lvlText w:val=""/>
+      <w:lvlJc w:val="left"/>
+      <w:pPr>
+        <w:tabs>
+          <w:tab w:val="num" w:pos="2880"/>
+        </w:tabs>
+        <w:ind w:left="2880" w:hanging="360"/>
+      </w:pPr>
+      <w:rPr>
+        <w:rFonts w:ascii="Symbol" w:hAnsi="Symbol" w:hint="default"/>
+        <w:sz w:val="20"/>
+      </w:rPr>
+    </w:lvl>
+    <w:lvl w:ilvl="4" w:tentative="1">
+      <w:start w:val="1"/>
+      <w:numFmt w:val="bullet"/>
+      <w:lvlText w:val=""/>
+      <w:lvlJc w:val="left"/>
+      <w:pPr>
+        <w:tabs>
+          <w:tab w:val="num" w:pos="3600"/>
+        </w:tabs>
+        <w:ind w:left="3600" w:hanging="360"/>
+      </w:pPr>
+      <w:rPr>
+        <w:rFonts w:ascii="Symbol" w:hAnsi="Symbol" w:hint="default"/>
+        <w:sz w:val="20"/>
+      </w:rPr>
+    </w:lvl>
+    <w:lvl w:ilvl="5" w:tentative="1">
+      <w:start w:val="1"/>
+      <w:numFmt w:val="bullet"/>
+      <w:lvlText w:val=""/>
+      <w:lvlJc w:val="left"/>
+      <w:pPr>
+        <w:tabs>
+          <w:tab w:val="num" w:pos="4320"/>
+        </w:tabs>
+        <w:ind w:left="4320" w:hanging="360"/>
+      </w:pPr>
+      <w:rPr>
+        <w:rFonts w:ascii="Symbol" w:hAnsi="Symbol" w:hint="default"/>
+        <w:sz w:val="20"/>
+      </w:rPr>
+    </w:lvl>
+    <w:lvl w:ilvl="6" w:tentative="1">
+      <w:start w:val="1"/>
+      <w:numFmt w:val="bullet"/>
+      <w:lvlText w:val=""/>
+      <w:lvlJc w:val="left"/>
+      <w:pPr>
+        <w:tabs>
+          <w:tab w:val="num" w:pos="5040"/>
+        </w:tabs>
+        <w:ind w:left="5040" w:hanging="360"/>
+      </w:pPr>
+      <w:rPr>
+        <w:rFonts w:ascii="Symbol" w:hAnsi="Symbol" w:hint="default"/>
+        <w:sz w:val="20"/>
+      </w:rPr>
+    </w:lvl>
+    <w:lvl w:ilvl="7" w:tentative="1">
+      <w:start w:val="1"/>
+      <w:numFmt w:val="bullet"/>
+      <w:lvlText w:val=""/>
+      <w:lvlJc w:val="left"/>
+      <w:pPr>
+        <w:tabs>
+          <w:tab w:val="num" w:pos="5760"/>
+        </w:tabs>
+        <w:ind w:left="5760" w:hanging="360"/>
+      </w:pPr>
+      <w:rPr>
+        <w:rFonts w:ascii="Symbol" w:hAnsi="Symbol" w:hint="default"/>
+        <w:sz w:val="20"/>
+      </w:rPr>
+    </w:lvl>
+    <w:lvl w:ilvl="8" w:tentative="1">
+      <w:start w:val="1"/>
+      <w:numFmt w:val="bullet"/>
+      <w:lvlText w:val=""/>
+      <w:lvlJc w:val="left"/>
+      <w:pPr>
+        <w:tabs>
+          <w:tab w:val="num" w:pos="6480"/>
+        </w:tabs>
+        <w:ind w:left="6480" w:hanging="360"/>
+      </w:pPr>
+      <w:rPr>
+        <w:rFonts w:ascii="Symbol" w:hAnsi="Symbol" w:hint="default"/>
+        <w:sz w:val="20"/>
+      </w:rPr>
+    </w:lvl>
+  </w:abstractNum>
+  <w:abstractNum w:abstractNumId="7" w15:restartNumberingAfterBreak="0">
     <w:nsid w:val="7D6615BA"/>
     <w:multiLevelType w:val="hybridMultilevel"/>
     <w:tmpl w:val="52CE1990"/>
@@ -1070,16 +1897,28 @@
     </w:lvl>
   </w:abstractNum>
   <w:num w:numId="1">
+    <w:abstractNumId w:val="5"/>
+  </w:num>
+  <w:num w:numId="2">
+    <w:abstractNumId w:val="7"/>
+  </w:num>
+  <w:num w:numId="3">
+    <w:abstractNumId w:val="3"/>
+  </w:num>
+  <w:num w:numId="4">
+    <w:abstractNumId w:val="1"/>
+  </w:num>
+  <w:num w:numId="5">
+    <w:abstractNumId w:val="4"/>
+  </w:num>
+  <w:num w:numId="6">
     <w:abstractNumId w:val="2"/>
   </w:num>
-  <w:num w:numId="2">
-    <w:abstractNumId w:val="3"/>
+  <w:num w:numId="7">
+    <w:abstractNumId w:val="0"/>
   </w:num>
-  <w:num w:numId="3">
-    <w:abstractNumId w:val="1"/>
-  </w:num>
-  <w:num w:numId="4">
-    <w:abstractNumId w:val="0"/>
+  <w:num w:numId="8">
+    <w:abstractNumId w:val="6"/>
   </w:num>
 </w:numbering>
 </file>
@@ -1521,6 +2360,35 @@
       <w:contextualSpacing/>
     </w:pPr>
   </w:style>
+  <w:style w:type="paragraph" w:customStyle="1" w:styleId="paragraph">
+    <w:name w:val="paragraph"/>
+    <w:basedOn w:val="Normal"/>
+    <w:rsid w:val="008E38E0"/>
+    <w:pPr>
+      <w:spacing w:before="100" w:beforeAutospacing="1" w:after="100" w:afterAutospacing="1" w:line="240" w:lineRule="auto"/>
+    </w:pPr>
+    <w:rPr>
+      <w:rFonts w:ascii="Times New Roman" w:eastAsia="Times New Roman" w:hAnsi="Times New Roman" w:cs="Times New Roman"/>
+      <w:sz w:val="24"/>
+      <w:szCs w:val="24"/>
+      <w:lang w:eastAsia="fr-CA"/>
+    </w:rPr>
+  </w:style>
+  <w:style w:type="character" w:customStyle="1" w:styleId="normaltextrun">
+    <w:name w:val="normaltextrun"/>
+    <w:basedOn w:val="Policepardfaut"/>
+    <w:rsid w:val="008E38E0"/>
+  </w:style>
+  <w:style w:type="character" w:customStyle="1" w:styleId="eop">
+    <w:name w:val="eop"/>
+    <w:basedOn w:val="Policepardfaut"/>
+    <w:rsid w:val="008E38E0"/>
+  </w:style>
+  <w:style w:type="character" w:customStyle="1" w:styleId="spellingerror">
+    <w:name w:val="spellingerror"/>
+    <w:basedOn w:val="Policepardfaut"/>
+    <w:rsid w:val="008E38E0"/>
+  </w:style>
 </w:styles>
 </file>
 

</xml_diff>